<commit_message>
-remoção de dependencias não utilizadas -remoção de classe não utilizada -atualização do arquivo de informações
</commit_message>
<xml_diff>
--- a/important_files/bachend-test.docx
+++ b/important_files/bachend-test.docx
@@ -151,6 +151,40 @@
         </w:rPr>
         <w:t>Sistema operacional: Ubuntu 18.04</w:t>
       </w:r>
+      <w:bookmarkStart w:id="0" w:name="_GoBack"/>
+      <w:bookmarkEnd w:id="0"/>
+      <w:r>
+        <w:rPr>
+          <w:rFonts w:hint="default" w:ascii="Verdana" w:hAnsi="Verdana" w:cs="Verdana"/>
+        </w:rPr>
+        <w:br w:type="textWrapping"/>
+      </w:r>
+      <w:r>
+        <w:rPr>
+          <w:rFonts w:hint="default" w:ascii="Verdana" w:hAnsi="Verdana" w:cs="Verdana"/>
+        </w:rPr>
+        <w:t>Teste unitários: jUnit 4.8</w:t>
+      </w:r>
+    </w:p>
+    <w:p>
+      <w:pPr>
+        <w:rPr>
+          <w:rFonts w:hint="default" w:ascii="Verdana" w:hAnsi="Verdana" w:cs="Verdana"/>
+        </w:rPr>
+      </w:pPr>
+    </w:p>
+    <w:p>
+      <w:pPr>
+        <w:rPr>
+          <w:rFonts w:hint="default" w:ascii="Verdana" w:hAnsi="Verdana" w:cs="Verdana"/>
+        </w:rPr>
+      </w:pPr>
+      <w:r>
+        <w:rPr>
+          <w:rFonts w:hint="default" w:ascii="Verdana" w:hAnsi="Verdana" w:cs="Verdana"/>
+        </w:rPr>
+        <w:t>* A cada 5 minutos a aplicação obtém via API a cotação das moedas de trabalho.</w:t>
+      </w:r>
     </w:p>
     <w:p>
       <w:pPr>
@@ -186,13 +220,7 @@
         <w:rPr>
           <w:rFonts w:hint="default" w:ascii="Verdana" w:hAnsi="Verdana" w:cs="Verdana"/>
         </w:rPr>
-        <w:t>Lista todas as moedas cadastradas</w:t>
-      </w:r>
-      <w:r>
-        <w:rPr>
-          <w:rFonts w:hint="default" w:ascii="Verdana" w:hAnsi="Verdana" w:cs="Verdana"/>
-        </w:rPr>
-        <w:t xml:space="preserve"> - Method </w:t>
+        <w:t xml:space="preserve">Lista todas as moedas cadastradas - Method </w:t>
       </w:r>
       <w:r>
         <w:rPr>
@@ -301,17 +329,7 @@
           <w:szCs w:val="24"/>
           <w:lang w:eastAsia="zh-CN" w:bidi="ar"/>
         </w:rPr>
-        <w:t>Obtém os dados de uma moeda específica através do código (USD, EUR, ARS, GBP, BTC)</w:t>
-      </w:r>
-      <w:r>
-        <w:rPr>
-          <w:rFonts w:hint="default" w:ascii="Verdana" w:hAnsi="Verdana" w:eastAsia="SimSun" w:cs="Verdana"/>
-          <w:kern w:val="0"/>
-          <w:sz w:val="24"/>
-          <w:szCs w:val="24"/>
-          <w:lang w:eastAsia="zh-CN" w:bidi="ar"/>
-        </w:rPr>
-        <w:t xml:space="preserve"> </w:t>
+        <w:t xml:space="preserve">Obtém os dados de uma moeda específica através do código (USD, EUR, ARS, GBP, BTC) </w:t>
       </w:r>
       <w:r>
         <w:rPr>
@@ -337,8 +355,6 @@
         </w:rPr>
         <w:t>:</w:t>
       </w:r>
-      <w:bookmarkStart w:id="0" w:name="_GoBack"/>
-      <w:bookmarkEnd w:id="0"/>
       <w:r>
         <w:rPr>
           <w:rFonts w:hint="default" w:ascii="Verdana" w:hAnsi="Verdana" w:eastAsia="SimSun" w:cs="Verdana"/>
@@ -443,17 +459,7 @@
           <w:szCs w:val="24"/>
           <w:lang w:eastAsia="zh-CN" w:bidi="ar"/>
         </w:rPr>
-        <w:t>Lista todas as empresas cadastradas</w:t>
-      </w:r>
-      <w:r>
-        <w:rPr>
-          <w:rFonts w:hint="default" w:ascii="Verdana" w:hAnsi="Verdana" w:eastAsia="SimSun" w:cs="Verdana"/>
-          <w:kern w:val="0"/>
-          <w:sz w:val="24"/>
-          <w:szCs w:val="24"/>
-          <w:lang w:eastAsia="zh-CN" w:bidi="ar"/>
-        </w:rPr>
-        <w:t xml:space="preserve"> </w:t>
+        <w:t xml:space="preserve">Lista todas as empresas cadastradas </w:t>
       </w:r>
       <w:r>
         <w:rPr>
@@ -578,17 +584,7 @@
           <w:szCs w:val="24"/>
           <w:lang w:eastAsia="zh-CN" w:bidi="ar"/>
         </w:rPr>
-        <w:t>Obtém dos dados de uma empresa específica através do cnpj</w:t>
-      </w:r>
-      <w:r>
-        <w:rPr>
-          <w:rFonts w:hint="default" w:ascii="Verdana" w:hAnsi="Verdana" w:eastAsia="SimSun" w:cs="Verdana"/>
-          <w:kern w:val="0"/>
-          <w:sz w:val="24"/>
-          <w:szCs w:val="24"/>
-          <w:lang w:eastAsia="zh-CN" w:bidi="ar"/>
-        </w:rPr>
-        <w:t xml:space="preserve"> </w:t>
+        <w:t xml:space="preserve">Obtém dos dados de uma empresa específica através do cnpj </w:t>
       </w:r>
       <w:r>
         <w:rPr>
@@ -602,15 +598,7 @@
           <w:b/>
           <w:bCs/>
         </w:rPr>
-        <w:t>GET</w:t>
-      </w:r>
-      <w:r>
-        <w:rPr>
-          <w:rFonts w:hint="default" w:ascii="Verdana" w:hAnsi="Verdana" w:cs="Verdana"/>
-          <w:b/>
-          <w:bCs/>
-        </w:rPr>
-        <w:t xml:space="preserve"> </w:t>
+        <w:t xml:space="preserve">GET </w:t>
       </w:r>
       <w:r>
         <w:rPr>
@@ -726,17 +714,7 @@
           <w:szCs w:val="24"/>
           <w:lang w:eastAsia="zh-CN" w:bidi="ar"/>
         </w:rPr>
-        <w:t>Remove uma empresa específica através do cnpj</w:t>
-      </w:r>
-      <w:r>
-        <w:rPr>
-          <w:rFonts w:hint="default" w:ascii="Verdana" w:hAnsi="Verdana" w:eastAsia="SimSun" w:cs="Verdana"/>
-          <w:kern w:val="0"/>
-          <w:sz w:val="24"/>
-          <w:szCs w:val="24"/>
-          <w:lang w:eastAsia="zh-CN" w:bidi="ar"/>
-        </w:rPr>
-        <w:t xml:space="preserve"> </w:t>
+        <w:t xml:space="preserve">Remove uma empresa específica através do cnpj </w:t>
       </w:r>
       <w:r>
         <w:rPr>
@@ -871,17 +849,7 @@
           <w:szCs w:val="24"/>
           <w:lang w:eastAsia="zh-CN" w:bidi="ar"/>
         </w:rPr>
-        <w:t>Adiciona uma empresa passando o cnpj, nome, e-mail, logradouro, número, bairro, complemento, cep, cidade e código da moeda (USD, EUR, ARS, GBP, BTC)</w:t>
-      </w:r>
-      <w:r>
-        <w:rPr>
-          <w:rFonts w:hint="default" w:ascii="Verdana" w:hAnsi="Verdana" w:eastAsia="SimSun" w:cs="Verdana"/>
-          <w:kern w:val="0"/>
-          <w:sz w:val="24"/>
-          <w:szCs w:val="24"/>
-          <w:lang w:eastAsia="zh-CN" w:bidi="ar"/>
-        </w:rPr>
-        <w:t xml:space="preserve"> - </w:t>
+        <w:t xml:space="preserve">Adiciona uma empresa passando o cnpj, nome, e-mail, logradouro, número, bairro, complemento, cep, cidade e código da moeda (USD, EUR, ARS, GBP, BTC) - </w:t>
       </w:r>
       <w:r>
         <w:rPr>

</xml_diff>

<commit_message>
-atualização do arquivo de informações
</commit_message>
<xml_diff>
--- a/important_files/bachend-test.docx
+++ b/important_files/bachend-test.docx
@@ -113,46 +113,34 @@
         </w:rPr>
         <w:t>API Rest: Jersey 2.17</w:t>
       </w:r>
-    </w:p>
-    <w:p>
-      <w:pPr>
-        <w:rPr>
-          <w:rFonts w:hint="default" w:ascii="Verdana" w:hAnsi="Verdana" w:cs="Verdana"/>
-        </w:rPr>
-      </w:pPr>
-      <w:r>
-        <w:rPr>
-          <w:rFonts w:hint="default" w:ascii="Verdana" w:hAnsi="Verdana" w:cs="Verdana"/>
-        </w:rPr>
-        <w:t>Building: Maven 3.5</w:t>
-      </w:r>
-    </w:p>
-    <w:p>
-      <w:pPr>
-        <w:rPr>
-          <w:rFonts w:hint="default" w:ascii="Verdana" w:hAnsi="Verdana" w:cs="Verdana"/>
-        </w:rPr>
-      </w:pPr>
-      <w:r>
-        <w:rPr>
-          <w:rFonts w:hint="default" w:ascii="Verdana" w:hAnsi="Verdana" w:cs="Verdana"/>
-        </w:rPr>
-        <w:t>Banco de dados: Postgresql 10.6</w:t>
-      </w:r>
-      <w:r>
-        <w:rPr>
-          <w:rFonts w:hint="default" w:ascii="Verdana" w:hAnsi="Verdana" w:cs="Verdana"/>
-        </w:rPr>
-        <w:br w:type="textWrapping"/>
-      </w:r>
-      <w:r>
-        <w:rPr>
-          <w:rFonts w:hint="default" w:ascii="Verdana" w:hAnsi="Verdana" w:cs="Verdana"/>
-        </w:rPr>
-        <w:t>Sistema operacional: Ubuntu 18.04</w:t>
-      </w:r>
       <w:bookmarkStart w:id="0" w:name="_GoBack"/>
       <w:bookmarkEnd w:id="0"/>
+    </w:p>
+    <w:p>
+      <w:pPr>
+        <w:rPr>
+          <w:rFonts w:hint="default" w:ascii="Verdana" w:hAnsi="Verdana" w:cs="Verdana"/>
+        </w:rPr>
+      </w:pPr>
+      <w:r>
+        <w:rPr>
+          <w:rFonts w:hint="default" w:ascii="Verdana" w:hAnsi="Verdana" w:cs="Verdana"/>
+        </w:rPr>
+        <w:t>Building: Maven 3.5</w:t>
+      </w:r>
+    </w:p>
+    <w:p>
+      <w:pPr>
+        <w:rPr>
+          <w:rFonts w:hint="default" w:ascii="Verdana" w:hAnsi="Verdana" w:cs="Verdana"/>
+        </w:rPr>
+      </w:pPr>
+      <w:r>
+        <w:rPr>
+          <w:rFonts w:hint="default" w:ascii="Verdana" w:hAnsi="Verdana" w:cs="Verdana"/>
+        </w:rPr>
+        <w:t>Banco de dados: Postgresql 10.6</w:t>
+      </w:r>
       <w:r>
         <w:rPr>
           <w:rFonts w:hint="default" w:ascii="Verdana" w:hAnsi="Verdana" w:cs="Verdana"/>
@@ -163,6 +151,18 @@
         <w:rPr>
           <w:rFonts w:hint="default" w:ascii="Verdana" w:hAnsi="Verdana" w:cs="Verdana"/>
         </w:rPr>
+        <w:t>Sistema operacional: Ubuntu 18.04</w:t>
+      </w:r>
+      <w:r>
+        <w:rPr>
+          <w:rFonts w:hint="default" w:ascii="Verdana" w:hAnsi="Verdana" w:cs="Verdana"/>
+        </w:rPr>
+        <w:br w:type="textWrapping"/>
+      </w:r>
+      <w:r>
+        <w:rPr>
+          <w:rFonts w:hint="default" w:ascii="Verdana" w:hAnsi="Verdana" w:cs="Verdana"/>
+        </w:rPr>
         <w:t>Teste unitários: jUnit 4.8</w:t>
       </w:r>
     </w:p>
@@ -172,6 +172,50 @@
           <w:rFonts w:hint="default" w:ascii="Verdana" w:hAnsi="Verdana" w:cs="Verdana"/>
         </w:rPr>
       </w:pPr>
+      <w:r>
+        <w:rPr>
+          <w:rFonts w:hint="default" w:ascii="Verdana" w:hAnsi="Verdana" w:cs="Verdana"/>
+        </w:rPr>
+        <w:t xml:space="preserve">GitHub: </w:t>
+      </w:r>
+      <w:r>
+        <w:rPr>
+          <w:rFonts w:hint="default" w:ascii="Verdana" w:hAnsi="Verdana" w:cs="Verdana"/>
+        </w:rPr>
+        <w:fldChar w:fldCharType="begin"/>
+      </w:r>
+      <w:r>
+        <w:rPr>
+          <w:rFonts w:hint="default" w:ascii="Verdana" w:hAnsi="Verdana" w:cs="Verdana"/>
+        </w:rPr>
+        <w:instrText xml:space="preserve"> HYPERLINK "https://github.com/marcelosuares/backend-test.git" </w:instrText>
+      </w:r>
+      <w:r>
+        <w:rPr>
+          <w:rFonts w:hint="default" w:ascii="Verdana" w:hAnsi="Verdana" w:cs="Verdana"/>
+        </w:rPr>
+        <w:fldChar w:fldCharType="separate"/>
+      </w:r>
+      <w:r>
+        <w:rPr>
+          <w:rStyle w:val="3"/>
+          <w:rFonts w:hint="default" w:ascii="Verdana" w:hAnsi="Verdana" w:cs="Verdana"/>
+        </w:rPr>
+        <w:t>https://github.com/marcelosuares/backend-test.git</w:t>
+      </w:r>
+      <w:r>
+        <w:rPr>
+          <w:rStyle w:val="3"/>
+          <w:rFonts w:hint="default" w:ascii="Verdana" w:hAnsi="Verdana" w:cs="Verdana"/>
+        </w:rPr>
+        <w:br w:type="textWrapping"/>
+      </w:r>
+      <w:r>
+        <w:rPr>
+          <w:rFonts w:hint="default" w:ascii="Verdana" w:hAnsi="Verdana" w:cs="Verdana"/>
+        </w:rPr>
+        <w:fldChar w:fldCharType="end"/>
+      </w:r>
     </w:p>
     <w:p>
       <w:pPr>

</xml_diff>